<commit_message>
adding new docx, github action
</commit_message>
<xml_diff>
--- a/main.docx
+++ b/main.docx
@@ -7,7 +7,7 @@
         <w:pStyle w:val="Title"/>
       </w:pPr>
       <w:r>
-        <w:t xml:space="preserve">Your Paper</w:t>
+        <w:t xml:space="preserve">Research Workflows for Overleaf Projects using GitHub Actions</w:t>
       </w:r>
     </w:p>
     <w:p>
@@ -15,7 +15,7 @@
         <w:pStyle w:val="Author"/>
       </w:pPr>
       <w:r>
-        <w:t xml:space="preserve">You</w:t>
+        <w:t xml:space="preserve">Dan MacKinnon</w:t>
       </w:r>
     </w:p>
     <w:p>
@@ -31,7 +31,7 @@
         <w:pStyle w:val="Abstract"/>
       </w:pPr>
       <w:r>
-        <w:t xml:space="preserve">Your abstract.</w:t>
+        <w:t xml:space="preserve">GitHub repositories and actions provide an easy way to set up CI/CD workflows for installing and running software used in typical research pipelines.</w:t>
       </w:r>
     </w:p>
     <w:bookmarkStart w:id="22" w:name="introduction"/>
@@ -48,7 +48,19 @@
         <w:pStyle w:val="FirstParagraph"/>
       </w:pPr>
       <w:r>
-        <w:t xml:space="preserve">Simply start writing your document and use the Recompile button to view the updated PDF preview. Examples of commonly used commands and features are listed below, to help you get started.</w:t>
+        <w:t xml:space="preserve">Simply start writing your document and use the Recompile button to</w:t>
+      </w:r>
+      <w:r>
+        <w:t xml:space="preserve"> </w:t>
+      </w:r>
+      <w:r>
+        <w:t xml:space="preserve">view the updated PDF preview. Examples of commonly used commands and</w:t>
+      </w:r>
+      <w:r>
+        <w:t xml:space="preserve"> </w:t>
+      </w:r>
+      <w:r>
+        <w:t xml:space="preserve">features are listed below, to help you get started.</w:t>
       </w:r>
     </w:p>
     <w:p>
@@ -56,7 +68,25 @@
         <w:pStyle w:val="BodyText"/>
       </w:pPr>
       <w:r>
-        <w:t xml:space="preserve">A number of features are accessible on the left bar. The project and editor settings can be accessed via the gear icon at the bottom left of the editor screen. To view tutorials, user guides, and further documentation, please visit our</w:t>
+        <w:t xml:space="preserve">A number of features are accessible on the left bar. The project and</w:t>
+      </w:r>
+      <w:r>
+        <w:t xml:space="preserve"> </w:t>
+      </w:r>
+      <w:r>
+        <w:t xml:space="preserve">editor settings can be accessed via the gear icon at the bottom left</w:t>
+      </w:r>
+      <w:r>
+        <w:t xml:space="preserve"> </w:t>
+      </w:r>
+      <w:r>
+        <w:t xml:space="preserve">of the editor screen. To view tutorials, user guides, and further</w:t>
+      </w:r>
+      <w:r>
+        <w:t xml:space="preserve"> </w:t>
+      </w:r>
+      <w:r>
+        <w:t xml:space="preserve">documentation, please visit our</w:t>
       </w:r>
       <w:r>
         <w:t xml:space="preserve"> </w:t>
@@ -70,7 +100,13 @@
         </w:r>
       </w:hyperlink>
       <w:r>
-        <w:t xml:space="preserve">, or head to our plans page to</w:t>
+        <w:t xml:space="preserve">, or head to our</w:t>
+      </w:r>
+      <w:r>
+        <w:t xml:space="preserve"> </w:t>
+      </w:r>
+      <w:r>
+        <w:t xml:space="preserve">plans page to</w:t>
       </w:r>
       <w:r>
         <w:t xml:space="preserve"> </w:t>
@@ -111,7 +147,31 @@
         <w:pStyle w:val="FirstParagraph"/>
       </w:pPr>
       <w:r>
-        <w:t xml:space="preserve">Simply use the section and subsection commands, as in this example document! With Overleaf, all the formatting and numbering is handled automatically according to the template you’ve chosen. If you’re using the Visual Editor, you can also create new section and subsections via the buttons in the editor toolbar.</w:t>
+        <w:t xml:space="preserve">Simply use the section and subsection commands, as in this example</w:t>
+      </w:r>
+      <w:r>
+        <w:t xml:space="preserve"> </w:t>
+      </w:r>
+      <w:r>
+        <w:t xml:space="preserve">document! With Overleaf, all the formatting and numbering is handled</w:t>
+      </w:r>
+      <w:r>
+        <w:t xml:space="preserve"> </w:t>
+      </w:r>
+      <w:r>
+        <w:t xml:space="preserve">automatically according to the template you’ve chosen. If you’re</w:t>
+      </w:r>
+      <w:r>
+        <w:t xml:space="preserve"> </w:t>
+      </w:r>
+      <w:r>
+        <w:t xml:space="preserve">using the Visual Editor, you can also create new section and</w:t>
+      </w:r>
+      <w:r>
+        <w:t xml:space="preserve"> </w:t>
+      </w:r>
+      <w:r>
+        <w:t xml:space="preserve">subsections via the buttons in the editor toolbar.</w:t>
       </w:r>
     </w:p>
     <w:bookmarkEnd w:id="23"/>
@@ -129,7 +189,31 @@
         <w:pStyle w:val="FirstParagraph"/>
       </w:pPr>
       <w:r>
-        <w:t xml:space="preserve">First you have to upload the image file from your computer using the upload link in the file-tree menu. Then use the includegraphics command to include it in your document. Use the figure environment and the caption command to add a number and a caption to your figure. See the code for Figure</w:t>
+        <w:t xml:space="preserve">First you have to upload the image file from your computer using the</w:t>
+      </w:r>
+      <w:r>
+        <w:t xml:space="preserve"> </w:t>
+      </w:r>
+      <w:r>
+        <w:t xml:space="preserve">upload link in the file-tree menu. Then use the includegraphics</w:t>
+      </w:r>
+      <w:r>
+        <w:t xml:space="preserve"> </w:t>
+      </w:r>
+      <w:r>
+        <w:t xml:space="preserve">command to include it in your document. Use the figure environment</w:t>
+      </w:r>
+      <w:r>
+        <w:t xml:space="preserve"> </w:t>
+      </w:r>
+      <w:r>
+        <w:t xml:space="preserve">and the caption command to add a number and a caption to your figure.</w:t>
+      </w:r>
+      <w:r>
+        <w:t xml:space="preserve"> </w:t>
+      </w:r>
+      <w:r>
+        <w:t xml:space="preserve">See the code for Figure</w:t>
       </w:r>
       <w:r>
         <w:t xml:space="preserve"> </w:t>
@@ -154,7 +238,31 @@
         <w:pStyle w:val="BodyText"/>
       </w:pPr>
       <w:r>
-        <w:t xml:space="preserve">Note that your figure will automatically be placed in the most appropriate place for it, given the surrounding text and taking into account other figures or tables that may be close by. You can find out more about adding images to your documents in this help article on</w:t>
+        <w:t xml:space="preserve">Note that your figure will automatically be placed in the most</w:t>
+      </w:r>
+      <w:r>
+        <w:t xml:space="preserve"> </w:t>
+      </w:r>
+      <w:r>
+        <w:t xml:space="preserve">appropriate place for it, given the surrounding text and taking into</w:t>
+      </w:r>
+      <w:r>
+        <w:t xml:space="preserve"> </w:t>
+      </w:r>
+      <w:r>
+        <w:t xml:space="preserve">account other figures or tables that may be close by. You can find</w:t>
+      </w:r>
+      <w:r>
+        <w:t xml:space="preserve"> </w:t>
+      </w:r>
+      <w:r>
+        <w:t xml:space="preserve">out more about adding images to your documents in this help article</w:t>
+      </w:r>
+      <w:r>
+        <w:t xml:space="preserve"> </w:t>
+      </w:r>
+      <w:r>
+        <w:t xml:space="preserve">on</w:t>
       </w:r>
       <w:r>
         <w:t xml:space="preserve"> </w:t>
@@ -164,7 +272,19 @@
           <w:rPr>
             <w:rStyle w:val="Hyperlink"/>
           </w:rPr>
-          <w:t xml:space="preserve">including images on Overleaf</w:t>
+          <w:t xml:space="preserve">including</w:t>
+        </w:r>
+        <w:r>
+          <w:rPr>
+            <w:rStyle w:val="Hyperlink"/>
+          </w:rPr>
+          <w:t xml:space="preserve"> </w:t>
+        </w:r>
+        <w:r>
+          <w:rPr>
+            <w:rStyle w:val="Hyperlink"/>
+          </w:rPr>
+          <w:t xml:space="preserve">images on Overleaf</w:t>
         </w:r>
       </w:hyperlink>
       <w:r>
@@ -190,7 +310,8 @@
               <w:jc w:val="center"/>
             </w:pPr>
             <w:r>
-              <w:t xml:space="preserve">image of a frog facing  towards the reader</w:t>
+              <w:t xml:space="preserve">image of a frog facing
+      towards the reader</w:t>
             </w:r>
           </w:p>
         </w:tc>
@@ -220,7 +341,13 @@
         <w:pStyle w:val="FirstParagraph"/>
       </w:pPr>
       <w:r>
-        <w:t xml:space="preserve">Use the table and tabular environments for basic tables — see Table </w:t>
+        <w:t xml:space="preserve">Use the table and tabular environments for basic tables — see</w:t>
+      </w:r>
+      <w:r>
+        <w:t xml:space="preserve"> </w:t>
+      </w:r>
+      <w:r>
+        <w:t xml:space="preserve">Table </w:t>
       </w:r>
       <w:hyperlink w:anchor="tab:widgets">
         <w:r>
@@ -231,7 +358,13 @@
         </w:r>
       </w:hyperlink>
       <w:r>
-        <w:t xml:space="preserve">, for example. For more information, please see this help article on</w:t>
+        <w:t xml:space="preserve">, for example. For more information, please</w:t>
+      </w:r>
+      <w:r>
+        <w:t xml:space="preserve"> </w:t>
+      </w:r>
+      <w:r>
+        <w:t xml:space="preserve">see this help article on</w:t>
       </w:r>
       <w:r>
         <w:t xml:space="preserve"> </w:t>
@@ -366,7 +499,13 @@
         <w:pStyle w:val="FirstParagraph"/>
       </w:pPr>
       <w:r>
-        <w:t xml:space="preserve">Comments can be added to your project by highlighting some text and clicking</w:t>
+        <w:t xml:space="preserve">Comments can be added to your project by highlighting some text and</w:t>
+      </w:r>
+      <w:r>
+        <w:t xml:space="preserve"> </w:t>
+      </w:r>
+      <w:r>
+        <w:t xml:space="preserve">clicking</w:t>
       </w:r>
       <w:r>
         <w:t xml:space="preserve"> </w:t>
@@ -378,7 +517,31 @@
         <w:t xml:space="preserve"> </w:t>
       </w:r>
       <w:r>
-        <w:t xml:space="preserve">in the top right of the editor pane. To view existing comments, click on the Review menu in the toolbar above. To reply to a comment, click on the Reply button in the lower right corner of the comment. You can close the Review pane by clicking its name on the toolbar when you’re done reviewing for the time being.</w:t>
+        <w:t xml:space="preserve">in the top right of the editor pane. To view</w:t>
+      </w:r>
+      <w:r>
+        <w:t xml:space="preserve"> </w:t>
+      </w:r>
+      <w:r>
+        <w:t xml:space="preserve">existing comments, click on the Review menu in the toolbar above. To</w:t>
+      </w:r>
+      <w:r>
+        <w:t xml:space="preserve"> </w:t>
+      </w:r>
+      <w:r>
+        <w:t xml:space="preserve">reply to a comment, click on the Reply button in the lower right</w:t>
+      </w:r>
+      <w:r>
+        <w:t xml:space="preserve"> </w:t>
+      </w:r>
+      <w:r>
+        <w:t xml:space="preserve">corner of the comment. You can close the Review pane by clicking its</w:t>
+      </w:r>
+      <w:r>
+        <w:t xml:space="preserve"> </w:t>
+      </w:r>
+      <w:r>
+        <w:t xml:space="preserve">name on the toolbar when you’re done reviewing for the time being.</w:t>
       </w:r>
     </w:p>
     <w:p>
@@ -396,11 +559,35 @@
           <w:rPr>
             <w:rStyle w:val="Hyperlink"/>
           </w:rPr>
-          <w:t xml:space="preserve">premium plans</w:t>
+          <w:t xml:space="preserve">premium</w:t>
+        </w:r>
+        <w:r>
+          <w:rPr>
+            <w:rStyle w:val="Hyperlink"/>
+          </w:rPr>
+          <w:t xml:space="preserve"> </w:t>
+        </w:r>
+        <w:r>
+          <w:rPr>
+            <w:rStyle w:val="Hyperlink"/>
+          </w:rPr>
+          <w:t xml:space="preserve">plans</w:t>
         </w:r>
       </w:hyperlink>
       <w:r>
-        <w:t xml:space="preserve">, and can be toggled on or off using the option at the top of the Review pane. Track changes allow you to keep track of every change made to the document, along with the person making the change.</w:t>
+        <w:t xml:space="preserve">, and can be toggled on or off using the option at the top of</w:t>
+      </w:r>
+      <w:r>
+        <w:t xml:space="preserve"> </w:t>
+      </w:r>
+      <w:r>
+        <w:t xml:space="preserve">the Review pane. Track changes allow you to keep track of every</w:t>
+      </w:r>
+      <w:r>
+        <w:t xml:space="preserve"> </w:t>
+      </w:r>
+      <w:r>
+        <w:t xml:space="preserve">change made to the document, along with the person making the change.</w:t>
       </w:r>
     </w:p>
     <w:bookmarkEnd w:id="30"/>
@@ -559,7 +746,13 @@
         <w:t xml:space="preserve"> </w:t>
       </w:r>
       <w:r>
-        <w:t xml:space="preserve">be a sequence of independent and identically distributed random variables with</w:t>
+        <w:t xml:space="preserve">be a sequence of independent and identically distributed random</w:t>
+      </w:r>
+      <w:r>
+        <w:t xml:space="preserve"> </w:t>
+      </w:r>
+      <w:r>
+        <w:t xml:space="preserve">variables with</w:t>
       </w:r>
       <w:r>
         <w:t xml:space="preserve"> </w:t>
@@ -852,7 +1045,13 @@
         <w:t xml:space="preserve"> </w:t>
       </w:r>
       <w:r>
-        <w:t xml:space="preserve">approaches infinity, the random variables</w:t>
+        <w:t xml:space="preserve">approaches infinity, the random</w:t>
+      </w:r>
+      <w:r>
+        <w:t xml:space="preserve"> </w:t>
+      </w:r>
+      <w:r>
+        <w:t xml:space="preserve">variables</w:t>
       </w:r>
       <w:r>
         <w:t xml:space="preserve"> </w:t>
@@ -969,7 +1168,31 @@
         <w:pStyle w:val="FirstParagraph"/>
       </w:pPr>
       <w:r>
-        <w:t xml:space="preserve">Usually the template you’re using will have the page margins and paper size set correctly for that use-case. For example, if you’re using a journal article template provided by the journal publisher, that template will be formatted according to their requirements. In these cases, it’s best not to alter the margins directly.</w:t>
+        <w:t xml:space="preserve">Usually the template you’re using will have the page margins and</w:t>
+      </w:r>
+      <w:r>
+        <w:t xml:space="preserve"> </w:t>
+      </w:r>
+      <w:r>
+        <w:t xml:space="preserve">paper size set correctly for that use-case. For example, if you’re</w:t>
+      </w:r>
+      <w:r>
+        <w:t xml:space="preserve"> </w:t>
+      </w:r>
+      <w:r>
+        <w:t xml:space="preserve">using a journal article template provided by the journal publisher,</w:t>
+      </w:r>
+      <w:r>
+        <w:t xml:space="preserve"> </w:t>
+      </w:r>
+      <w:r>
+        <w:t xml:space="preserve">that template will be formatted according to their requirements. In</w:t>
+      </w:r>
+      <w:r>
+        <w:t xml:space="preserve"> </w:t>
+      </w:r>
+      <w:r>
+        <w:t xml:space="preserve">these cases, it’s best not to alter the margins directly.</w:t>
       </w:r>
     </w:p>
     <w:p>
@@ -977,7 +1200,37 @@
         <w:pStyle w:val="BodyText"/>
       </w:pPr>
       <w:r>
-        <w:t xml:space="preserve">If however you’re using a more general template, such as this one, and would like to alter the margins, a common way to do so is via the geometry package. You can find the geometry package loaded in the preamble at the top of this example file, and if you’d like to learn more about how to adjust the settings, please visit this help article on</w:t>
+        <w:t xml:space="preserve">If however you’re using a more general template, such as this one,</w:t>
+      </w:r>
+      <w:r>
+        <w:t xml:space="preserve"> </w:t>
+      </w:r>
+      <w:r>
+        <w:t xml:space="preserve">and would like to alter the margins, a common way to do so is via the</w:t>
+      </w:r>
+      <w:r>
+        <w:t xml:space="preserve"> </w:t>
+      </w:r>
+      <w:r>
+        <w:t xml:space="preserve">geometry package. You can find the geometry package loaded in the</w:t>
+      </w:r>
+      <w:r>
+        <w:t xml:space="preserve"> </w:t>
+      </w:r>
+      <w:r>
+        <w:t xml:space="preserve">preamble at the top of this example file, and if you’d like to learn</w:t>
+      </w:r>
+      <w:r>
+        <w:t xml:space="preserve"> </w:t>
+      </w:r>
+      <w:r>
+        <w:t xml:space="preserve">more about how to adjust the settings, please visit this help article</w:t>
+      </w:r>
+      <w:r>
+        <w:t xml:space="preserve"> </w:t>
+      </w:r>
+      <w:r>
+        <w:t xml:space="preserve">on</w:t>
       </w:r>
       <w:r>
         <w:t xml:space="preserve"> </w:t>
@@ -987,7 +1240,19 @@
           <w:rPr>
             <w:rStyle w:val="Hyperlink"/>
           </w:rPr>
-          <w:t xml:space="preserve">page size and margins</w:t>
+          <w:t xml:space="preserve">page</w:t>
+        </w:r>
+        <w:r>
+          <w:rPr>
+            <w:rStyle w:val="Hyperlink"/>
+          </w:rPr>
+          <w:t xml:space="preserve"> </w:t>
+        </w:r>
+        <w:r>
+          <w:rPr>
+            <w:rStyle w:val="Hyperlink"/>
+          </w:rPr>
+          <w:t xml:space="preserve">size and margins</w:t>
         </w:r>
       </w:hyperlink>
       <w:r>
@@ -1009,7 +1274,13 @@
         <w:pStyle w:val="FirstParagraph"/>
       </w:pPr>
       <w:r>
-        <w:t xml:space="preserve">Overleaf supports many different languages, including multiple different languages within one document.</w:t>
+        <w:t xml:space="preserve">Overleaf supports many different languages, including multiple</w:t>
+      </w:r>
+      <w:r>
+        <w:t xml:space="preserve"> </w:t>
+      </w:r>
+      <w:r>
+        <w:t xml:space="preserve">different languages within one document.</w:t>
       </w:r>
     </w:p>
     <w:p>
@@ -1017,7 +1288,25 @@
         <w:pStyle w:val="BodyText"/>
       </w:pPr>
       <w:r>
-        <w:t xml:space="preserve">To configure the document language, simply edit the option provided to the babel package in the preamble at the top of this example project. To learn more about the different options, please visit this help article on</w:t>
+        <w:t xml:space="preserve">To configure the document language, simply edit the option provided</w:t>
+      </w:r>
+      <w:r>
+        <w:t xml:space="preserve"> </w:t>
+      </w:r>
+      <w:r>
+        <w:t xml:space="preserve">to the babel package in the preamble at the top of this example</w:t>
+      </w:r>
+      <w:r>
+        <w:t xml:space="preserve"> </w:t>
+      </w:r>
+      <w:r>
+        <w:t xml:space="preserve">project. To learn more about the different options, please visit this</w:t>
+      </w:r>
+      <w:r>
+        <w:t xml:space="preserve"> </w:t>
+      </w:r>
+      <w:r>
+        <w:t xml:space="preserve">help article on</w:t>
       </w:r>
       <w:r>
         <w:t xml:space="preserve"> </w:t>
@@ -1027,7 +1316,19 @@
           <w:rPr>
             <w:rStyle w:val="Hyperlink"/>
           </w:rPr>
-          <w:t xml:space="preserve">international language support</w:t>
+          <w:t xml:space="preserve">international</w:t>
+        </w:r>
+        <w:r>
+          <w:rPr>
+            <w:rStyle w:val="Hyperlink"/>
+          </w:rPr>
+          <w:t xml:space="preserve"> </w:t>
+        </w:r>
+        <w:r>
+          <w:rPr>
+            <w:rStyle w:val="Hyperlink"/>
+          </w:rPr>
+          <w:t xml:space="preserve">language support</w:t>
         </w:r>
       </w:hyperlink>
       <w:r>
@@ -1039,7 +1340,19 @@
         <w:pStyle w:val="BodyText"/>
       </w:pPr>
       <w:r>
-        <w:t xml:space="preserve">To change the spell check language, simply open the Overleaf menu at the top left of the editor window, scroll down to the spell check setting, and adjust accordingly.</w:t>
+        <w:t xml:space="preserve">To change the spell check language, simply open the Overleaf menu at</w:t>
+      </w:r>
+      <w:r>
+        <w:t xml:space="preserve"> </w:t>
+      </w:r>
+      <w:r>
+        <w:t xml:space="preserve">the top left of the editor window, scroll down to the spell check</w:t>
+      </w:r>
+      <w:r>
+        <w:t xml:space="preserve"> </w:t>
+      </w:r>
+      <w:r>
+        <w:t xml:space="preserve">setting, and adjust accordingly.</w:t>
       </w:r>
     </w:p>
     <w:bookmarkEnd w:id="36"/>
@@ -1072,13 +1385,31 @@
         <w:t xml:space="preserve"> </w:t>
       </w:r>
       <w:r>
-        <w:t xml:space="preserve">file containing your BibTeX entries, created with a tool such as JabRef. You can then cite entries from it, like this:</w:t>
-      </w:r>
-      <w:r>
-        <w:t xml:space="preserve"> </w:t>
-      </w:r>
-      <w:r>
-        <w:t xml:space="preserve">. Just remember to specify a bibliography style, as well as the filename of the</w:t>
+        <w:t xml:space="preserve">file containing your BibTeX</w:t>
+      </w:r>
+      <w:r>
+        <w:t xml:space="preserve"> </w:t>
+      </w:r>
+      <w:r>
+        <w:t xml:space="preserve">entries, created with a tool such as JabRef. You can then cite</w:t>
+      </w:r>
+      <w:r>
+        <w:t xml:space="preserve"> </w:t>
+      </w:r>
+      <w:r>
+        <w:t xml:space="preserve">entries from it, like this:</w:t>
+      </w:r>
+      <w:r>
+        <w:t xml:space="preserve"> </w:t>
+      </w:r>
+      <w:r>
+        <w:t xml:space="preserve">. Just remember to</w:t>
+      </w:r>
+      <w:r>
+        <w:t xml:space="preserve"> </w:t>
+      </w:r>
+      <w:r>
+        <w:t xml:space="preserve">specify a bibliography style, as well as the filename of the</w:t>
       </w:r>
       <w:r>
         <w:t xml:space="preserve"> </w:t>
@@ -1100,7 +1431,19 @@
           <w:rPr>
             <w:rStyle w:val="Hyperlink"/>
           </w:rPr>
-          <w:t xml:space="preserve">video tutorial here</w:t>
+          <w:t xml:space="preserve">video</w:t>
+        </w:r>
+        <w:r>
+          <w:rPr>
+            <w:rStyle w:val="Hyperlink"/>
+          </w:rPr>
+          <w:t xml:space="preserve"> </w:t>
+        </w:r>
+        <w:r>
+          <w:rPr>
+            <w:rStyle w:val="Hyperlink"/>
+          </w:rPr>
+          <w:t xml:space="preserve">tutorial here</w:t>
         </w:r>
       </w:hyperlink>
       <w:r>
@@ -1125,11 +1468,29 @@
           <w:rPr>
             <w:rStyle w:val="Hyperlink"/>
           </w:rPr>
-          <w:t xml:space="preserve">upgraded account</w:t>
+          <w:t xml:space="preserve">upgraded</w:t>
+        </w:r>
+        <w:r>
+          <w:rPr>
+            <w:rStyle w:val="Hyperlink"/>
+          </w:rPr>
+          <w:t xml:space="preserve"> </w:t>
+        </w:r>
+        <w:r>
+          <w:rPr>
+            <w:rStyle w:val="Hyperlink"/>
+          </w:rPr>
+          <w:t xml:space="preserve">account</w:t>
         </w:r>
       </w:hyperlink>
       <w:r>
-        <w:t xml:space="preserve">, you can also import your Mendeley or Zotero library directly as a</w:t>
+        <w:t xml:space="preserve">, you can also import your Mendeley or Zotero library</w:t>
+      </w:r>
+      <w:r>
+        <w:t xml:space="preserve"> </w:t>
+      </w:r>
+      <w:r>
+        <w:t xml:space="preserve">directly as a</w:t>
       </w:r>
       <w:r>
         <w:t xml:space="preserve"> </w:t>
@@ -1179,7 +1540,19 @@
         <w:t xml:space="preserve"> </w:t>
       </w:r>
       <w:r>
-        <w:t xml:space="preserve">for more tutorials and user guides! Please also let us know if you have any feedback using the</w:t>
+        <w:t xml:space="preserve">for more</w:t>
+      </w:r>
+      <w:r>
+        <w:t xml:space="preserve"> </w:t>
+      </w:r>
+      <w:r>
+        <w:t xml:space="preserve">tutorials and user guides! Please also let us know if you have any</w:t>
+      </w:r>
+      <w:r>
+        <w:t xml:space="preserve"> </w:t>
+      </w:r>
+      <w:r>
+        <w:t xml:space="preserve">feedback using the</w:t>
       </w:r>
       <w:r>
         <w:t xml:space="preserve"> </w:t>
@@ -1195,7 +1568,13 @@
         <w:t xml:space="preserve"> </w:t>
       </w:r>
       <w:r>
-        <w:t xml:space="preserve">link at the bottom of the Overleaf menu — or use the contact form at</w:t>
+        <w:t xml:space="preserve">link at the bottom of the</w:t>
+      </w:r>
+      <w:r>
+        <w:t xml:space="preserve"> </w:t>
+      </w:r>
+      <w:r>
+        <w:t xml:space="preserve">Overleaf menu — or use the contact form at</w:t>
       </w:r>
       <w:r>
         <w:t xml:space="preserve"> </w:t>

</xml_diff>